<commit_message>
Mise à jour automatique du portfolio
</commit_message>
<xml_diff>
--- a/Cv2024.docx
+++ b/Cv2024.docx
@@ -895,21 +895,12 @@
           <w:rFonts w:ascii="Arial" w:hAnsi="Arial" w:cs="Arial"/>
         </w:rPr>
       </w:pPr>
-      <w:proofErr w:type="gramStart"/>
-      <w:r>
-        <w:rPr>
-          <w:rFonts w:ascii="Arial" w:hAnsi="Arial" w:cs="Arial"/>
-          <w:w w:val="105"/>
-        </w:rPr>
-        <w:t>à</w:t>
-      </w:r>
-      <w:proofErr w:type="gramEnd"/>
-      <w:r>
-        <w:rPr>
-          <w:rFonts w:ascii="Arial" w:hAnsi="Arial" w:cs="Arial"/>
-          <w:w w:val="105"/>
-        </w:rPr>
-        <w:t xml:space="preserve"> </w:t>
+      <w:r>
+        <w:rPr>
+          <w:rFonts w:ascii="Arial" w:hAnsi="Arial" w:cs="Arial"/>
+          <w:w w:val="105"/>
+        </w:rPr>
+        <w:t xml:space="preserve">à </w:t>
       </w:r>
       <w:r>
         <w:rPr>
@@ -1027,7 +1018,6 @@
           <w:rFonts w:ascii="Arial" w:hAnsi="Arial" w:cs="Arial"/>
         </w:rPr>
       </w:pPr>
-      <w:proofErr w:type="gramStart"/>
       <w:r>
         <w:rPr>
           <w:rFonts w:ascii="Arial" w:hAnsi="Arial" w:cs="Arial"/>
@@ -1041,7 +1031,6 @@
         </w:rPr>
         <w:t>mail</w:t>
       </w:r>
-      <w:proofErr w:type="gramEnd"/>
     </w:p>
     <w:p>
       <w:pPr>
@@ -1902,7 +1891,6 @@
           <w:szCs w:val="24"/>
         </w:rPr>
       </w:pPr>
-      <w:proofErr w:type="spellStart"/>
       <w:r>
         <w:rPr>
           <w:rFonts w:ascii="Arial" w:eastAsia="Inter" w:hAnsi="Arial" w:cs="Arial"/>
@@ -1911,31 +1899,8 @@
           <w:sz w:val="24"/>
           <w:szCs w:val="24"/>
         </w:rPr>
-        <w:t>Seqens</w:t>
-      </w:r>
-      <w:proofErr w:type="spellEnd"/>
-      <w:r>
-        <w:rPr>
-          <w:rFonts w:ascii="Arial" w:eastAsia="Inter" w:hAnsi="Arial" w:cs="Arial"/>
-          <w:b/>
-          <w:color w:val="000000"/>
-          <w:sz w:val="24"/>
-          <w:szCs w:val="24"/>
-        </w:rPr>
-        <w:t xml:space="preserve">, </w:t>
-      </w:r>
-      <w:proofErr w:type="spellStart"/>
-      <w:r>
-        <w:rPr>
-          <w:rFonts w:ascii="Arial" w:eastAsia="Inter" w:hAnsi="Arial" w:cs="Arial"/>
-          <w:b/>
-          <w:color w:val="000000"/>
-          <w:sz w:val="24"/>
-          <w:szCs w:val="24"/>
-        </w:rPr>
-        <w:t>Novacyl</w:t>
-      </w:r>
-      <w:proofErr w:type="spellEnd"/>
+        <w:t>Seqens, Novacyl</w:t>
+      </w:r>
     </w:p>
     <w:p>
       <w:pPr>
@@ -2064,9 +2029,8 @@
           <w:sz w:val="24"/>
           <w:szCs w:val="24"/>
         </w:rPr>
-        <w:t xml:space="preserve">Mes missions sont, le </w:t>
-      </w:r>
-      <w:proofErr w:type="spellStart"/>
+        <w:t>Mes missions sont, le ticketing, l’aide à l’utilisateur, la gestion de consommable</w:t>
+      </w:r>
       <w:r>
         <w:rPr>
           <w:rFonts w:ascii="Arial" w:eastAsia="Inter" w:hAnsi="Arial" w:cs="Arial"/>
@@ -2074,9 +2038,8 @@
           <w:sz w:val="24"/>
           <w:szCs w:val="24"/>
         </w:rPr>
-        <w:t>ticketing</w:t>
-      </w:r>
-      <w:proofErr w:type="spellEnd"/>
+        <w:t>s</w:t>
+      </w:r>
       <w:r>
         <w:rPr>
           <w:rFonts w:ascii="Arial" w:eastAsia="Inter" w:hAnsi="Arial" w:cs="Arial"/>
@@ -2084,24 +2047,6 @@
           <w:sz w:val="24"/>
           <w:szCs w:val="24"/>
         </w:rPr>
-        <w:t>, l’aide à l’utilisateur, la gestion de consommable</w:t>
-      </w:r>
-      <w:r>
-        <w:rPr>
-          <w:rFonts w:ascii="Arial" w:eastAsia="Inter" w:hAnsi="Arial" w:cs="Arial"/>
-          <w:color w:val="000000"/>
-          <w:sz w:val="24"/>
-          <w:szCs w:val="24"/>
-        </w:rPr>
-        <w:t>s</w:t>
-      </w:r>
-      <w:r>
-        <w:rPr>
-          <w:rFonts w:ascii="Arial" w:eastAsia="Inter" w:hAnsi="Arial" w:cs="Arial"/>
-          <w:color w:val="000000"/>
-          <w:sz w:val="24"/>
-          <w:szCs w:val="24"/>
-        </w:rPr>
         <w:t>.</w:t>
       </w:r>
     </w:p>
@@ -2560,6 +2505,13 @@
       <w:r>
         <w:rPr>
           <w:rFonts w:ascii="Arial" w:hAnsi="Arial" w:cs="Arial"/>
+          <w:w w:val="105"/>
+        </w:rPr>
+        <w:t>s</w:t>
+      </w:r>
+      <w:r>
+        <w:rPr>
+          <w:rFonts w:ascii="Arial" w:hAnsi="Arial" w:cs="Arial"/>
           <w:spacing w:val="-10"/>
           <w:w w:val="105"/>
         </w:rPr>
@@ -2570,7 +2522,14 @@
           <w:rFonts w:ascii="Arial" w:hAnsi="Arial" w:cs="Arial"/>
           <w:w w:val="105"/>
         </w:rPr>
-        <w:t>collèges</w:t>
+        <w:t>collège</w:t>
+      </w:r>
+      <w:r>
+        <w:rPr>
+          <w:rFonts w:ascii="Arial" w:hAnsi="Arial" w:cs="Arial"/>
+          <w:w w:val="105"/>
+        </w:rPr>
+        <w:t>s</w:t>
       </w:r>
       <w:r>
         <w:rPr>
@@ -3058,6 +3017,7 @@
   <w:style w:type="character" w:default="1" w:styleId="Policepardfaut">
     <w:name w:val="Default Paragraph Font"/>
     <w:uiPriority w:val="1"/>
+    <w:semiHidden/>
     <w:unhideWhenUsed/>
   </w:style>
   <w:style w:type="table" w:default="1" w:styleId="TableauNormal">

</xml_diff>